<commit_message>
rectify some para error
</commit_message>
<xml_diff>
--- a/8.深度探索C++对象模型/浅析C++类的内存布局.docx
+++ b/8.深度探索C++对象模型/浅析C++类的内存布局.docx
@@ -19,19 +19,25 @@
         </w:rPr>
         <w:t>C++类的布局（继承、多态）</w:t>
       </w:r>
+    </w:p>
+    <w:p>
+      <w:pPr>
+        <w:pStyle w:val="2"/>
+      </w:pPr>
+      <w:r>
+        <w:rPr>
+          <w:rFonts w:hint="eastAsia"/>
+        </w:rPr>
+        <w:t>A</w:t>
+      </w:r>
+      <w:r>
+        <w:rPr>
+          <w:rFonts w:hint="eastAsia"/>
+        </w:rPr>
+        <w:t xml:space="preserve">. </w:t>
+      </w:r>
       <w:bookmarkStart w:id="0" w:name="_GoBack"/>
       <w:bookmarkEnd w:id="0"/>
-    </w:p>
-    <w:p>
-      <w:pPr>
-        <w:pStyle w:val="2"/>
-      </w:pPr>
-      <w:r>
-        <w:rPr>
-          <w:rFonts w:hint="eastAsia"/>
-        </w:rPr>
-        <w:t>A．</w:t>
-      </w:r>
       <w:r>
         <w:rPr>
           <w:rFonts w:hint="eastAsia"/>
@@ -178,21 +184,7 @@
         <w:rPr>
           <w:rFonts w:hint="eastAsia"/>
         </w:rPr>
-        <w:t>静态数据成员虽然属于类，但不占用具体</w:t>
-      </w:r>
-      <w:proofErr w:type="gramStart"/>
-      <w:r>
-        <w:rPr>
-          <w:rFonts w:hint="eastAsia"/>
-        </w:rPr>
-        <w:t>类对象</w:t>
-      </w:r>
-      <w:proofErr w:type="gramEnd"/>
-      <w:r>
-        <w:rPr>
-          <w:rFonts w:hint="eastAsia"/>
-        </w:rPr>
-        <w:t>的内存。</w:t>
+        <w:t>静态数据成员虽然属于类，但不占用具体类对象的内存。</w:t>
       </w:r>
     </w:p>
     <w:p>
@@ -208,21 +200,7 @@
         <w:rPr>
           <w:rFonts w:hint="eastAsia"/>
         </w:rPr>
-        <w:t>成员函数不占用具体</w:t>
-      </w:r>
-      <w:proofErr w:type="gramStart"/>
-      <w:r>
-        <w:rPr>
-          <w:rFonts w:hint="eastAsia"/>
-        </w:rPr>
-        <w:t>类对象</w:t>
-      </w:r>
-      <w:proofErr w:type="gramEnd"/>
-      <w:r>
-        <w:rPr>
-          <w:rFonts w:hint="eastAsia"/>
-        </w:rPr>
-        <w:t>内存空间，成员函数存在代码区。</w:t>
+        <w:t>成员函数不占用具体类对象内存空间，成员函数存在代码区。</w:t>
       </w:r>
     </w:p>
     <w:p>
@@ -575,21 +553,7 @@
         <w:rPr>
           <w:rFonts w:hint="eastAsia"/>
         </w:rPr>
-        <w:t>所以，</w:t>
-      </w:r>
-      <w:proofErr w:type="gramStart"/>
-      <w:r>
-        <w:rPr>
-          <w:rFonts w:hint="eastAsia"/>
-        </w:rPr>
-        <w:t>不论再</w:t>
-      </w:r>
-      <w:proofErr w:type="gramEnd"/>
-      <w:r>
-        <w:rPr>
-          <w:rFonts w:hint="eastAsia"/>
-        </w:rPr>
-        <w:t>多虚函数，都只会有一个虚指针</w:t>
+        <w:t>所以，不论再多虚函数，都只会有一个虚指针</w:t>
       </w:r>
       <w:r>
         <w:rPr>
@@ -931,16 +895,8 @@
         <w:rPr>
           <w:rFonts w:hint="eastAsia"/>
         </w:rPr>
-        <w:t>，</w:t>
-      </w:r>
-      <w:proofErr w:type="gramStart"/>
-      <w:r>
-        <w:rPr>
-          <w:rFonts w:hint="eastAsia"/>
-        </w:rPr>
-        <w:t>覆写</w:t>
-      </w:r>
-      <w:proofErr w:type="gramEnd"/>
+        <w:t>，覆写</w:t>
+      </w:r>
       <w:r>
         <w:rPr>
           <w:rFonts w:hint="eastAsia"/>
@@ -1193,16 +1149,8 @@
         <w:rPr>
           <w:rFonts w:hint="eastAsia"/>
         </w:rPr>
-        <w:t>中首先</w:t>
-      </w:r>
-      <w:proofErr w:type="gramStart"/>
-      <w:r>
-        <w:rPr>
-          <w:rFonts w:hint="eastAsia"/>
-        </w:rPr>
-        <w:t>也是基类</w:t>
-      </w:r>
-      <w:proofErr w:type="gramEnd"/>
+        <w:t>中首先也是基类</w:t>
+      </w:r>
       <w:r>
         <w:rPr>
           <w:rFonts w:hint="eastAsia"/>
@@ -1233,14 +1181,12 @@
         </w:rPr>
         <w:t>B</w:t>
       </w:r>
-      <w:proofErr w:type="gramStart"/>
       <w:r>
         <w:rPr>
           <w:rFonts w:hint="eastAsia"/>
         </w:rPr>
         <w:t>覆写了</w:t>
       </w:r>
-      <w:proofErr w:type="gramEnd"/>
       <w:r>
         <w:rPr>
           <w:rFonts w:hint="eastAsia"/>
@@ -1356,59 +1302,33 @@
         </w:rPr>
         <w:t>必须要提及两点：</w:t>
       </w:r>
-      <w:proofErr w:type="gramStart"/>
       <w:r>
         <w:rPr>
           <w:rFonts w:hint="eastAsia"/>
           <w:b/>
           <w:color w:val="FF0000"/>
         </w:rPr>
-        <w:t>虚析构</w:t>
-      </w:r>
-      <w:proofErr w:type="gramEnd"/>
+        <w:t>虚析构函数</w:t>
+      </w:r>
+      <w:r>
+        <w:rPr>
+          <w:rFonts w:hint="eastAsia"/>
+        </w:rPr>
+        <w:t>和</w:t>
+      </w:r>
       <w:r>
         <w:rPr>
           <w:rFonts w:hint="eastAsia"/>
           <w:b/>
           <w:color w:val="FF0000"/>
         </w:rPr>
-        <w:t>函数</w:t>
-      </w:r>
-      <w:r>
-        <w:rPr>
-          <w:rFonts w:hint="eastAsia"/>
-        </w:rPr>
-        <w:t>和</w:t>
-      </w:r>
-      <w:proofErr w:type="gramStart"/>
-      <w:r>
-        <w:rPr>
-          <w:rFonts w:hint="eastAsia"/>
-          <w:b/>
-          <w:color w:val="FF0000"/>
-        </w:rPr>
         <w:t>覆写</w:t>
       </w:r>
-      <w:proofErr w:type="gramEnd"/>
-      <w:r>
-        <w:rPr>
-          <w:rFonts w:hint="eastAsia"/>
-        </w:rPr>
-        <w:t>。</w:t>
-      </w:r>
-      <w:proofErr w:type="gramStart"/>
-      <w:r>
-        <w:rPr>
-          <w:rFonts w:hint="eastAsia"/>
-        </w:rPr>
-        <w:t>虚析构</w:t>
-      </w:r>
-      <w:proofErr w:type="gramEnd"/>
-      <w:r>
-        <w:rPr>
-          <w:rFonts w:hint="eastAsia"/>
-        </w:rPr>
-        <w:t>函数在</w:t>
+      <w:r>
+        <w:rPr>
+          <w:rFonts w:hint="eastAsia"/>
+        </w:rPr>
+        <w:t>。虚析构函数在</w:t>
       </w:r>
       <w:r>
         <w:rPr>
@@ -1437,27 +1357,7 @@
           <w:color w:val="0070C0"/>
           <w:shd w:val="clear" w:color="auto" w:fill="FFFFFF"/>
         </w:rPr>
-        <w:t>类的继承里，子类里含有</w:t>
-      </w:r>
-      <w:proofErr w:type="gramStart"/>
-      <w:r>
-        <w:rPr>
-          <w:rFonts w:ascii="Arial" w:hAnsi="Arial" w:cs="Arial"/>
-          <w:b/>
-          <w:color w:val="0070C0"/>
-          <w:shd w:val="clear" w:color="auto" w:fill="FFFFFF"/>
-        </w:rPr>
-        <w:t>与父类里</w:t>
-      </w:r>
-      <w:proofErr w:type="gramEnd"/>
-      <w:r>
-        <w:rPr>
-          <w:rFonts w:ascii="Arial" w:hAnsi="Arial" w:cs="Arial"/>
-          <w:b/>
-          <w:color w:val="0070C0"/>
-          <w:shd w:val="clear" w:color="auto" w:fill="FFFFFF"/>
-        </w:rPr>
-        <w:t>同名的</w:t>
+        <w:t>类的继承里，子类里含有与父类里同名的</w:t>
       </w:r>
       <w:r>
         <w:rPr>
@@ -1476,27 +1376,7 @@
           <w:color w:val="0070C0"/>
           <w:shd w:val="clear" w:color="auto" w:fill="FFFFFF"/>
         </w:rPr>
-        <w:t>，函数名、函数返回</w:t>
-      </w:r>
-      <w:proofErr w:type="gramStart"/>
-      <w:r>
-        <w:rPr>
-          <w:rFonts w:ascii="Arial" w:hAnsi="Arial" w:cs="Arial"/>
-          <w:b/>
-          <w:color w:val="0070C0"/>
-          <w:shd w:val="clear" w:color="auto" w:fill="FFFFFF"/>
-        </w:rPr>
-        <w:t>值类型</w:t>
-      </w:r>
-      <w:proofErr w:type="gramEnd"/>
-      <w:r>
-        <w:rPr>
-          <w:rFonts w:ascii="Arial" w:hAnsi="Arial" w:cs="Arial"/>
-          <w:b/>
-          <w:color w:val="0070C0"/>
-          <w:shd w:val="clear" w:color="auto" w:fill="FFFFFF"/>
-        </w:rPr>
-        <w:t>和参数列表必须相同，权限可以不同</w:t>
+        <w:t>，函数名、函数返回值类型和参数列表必须相同，权限可以不同</w:t>
       </w:r>
       <w:r>
         <w:rPr>
@@ -1531,21 +1411,12 @@
         </w:rPr>
         <w:t>C</w:t>
       </w:r>
-      <w:proofErr w:type="gramStart"/>
       <w:r>
         <w:rPr>
           <w:rFonts w:ascii="Arial" w:hAnsi="Arial" w:cs="Arial" w:hint="eastAsia"/>
           <w:shd w:val="clear" w:color="auto" w:fill="FFFFFF"/>
         </w:rPr>
-        <w:t>都覆写</w:t>
-      </w:r>
-      <w:proofErr w:type="gramEnd"/>
-      <w:r>
-        <w:rPr>
-          <w:rFonts w:ascii="Arial" w:hAnsi="Arial" w:cs="Arial" w:hint="eastAsia"/>
-          <w:shd w:val="clear" w:color="auto" w:fill="FFFFFF"/>
-        </w:rPr>
-        <w:t>了</w:t>
+        <w:t>都覆写了</w:t>
       </w:r>
       <w:r>
         <w:rPr>
@@ -1674,19 +1545,11 @@
         </w:rPr>
         <w:t xml:space="preserve">B.3. </w:t>
       </w:r>
-      <w:proofErr w:type="gramStart"/>
-      <w:r>
-        <w:rPr>
-          <w:rFonts w:hint="eastAsia"/>
-        </w:rPr>
-        <w:t>虚析构</w:t>
-      </w:r>
-      <w:proofErr w:type="gramEnd"/>
-      <w:r>
-        <w:rPr>
-          <w:rFonts w:hint="eastAsia"/>
-        </w:rPr>
-        <w:t>函数</w:t>
+      <w:r>
+        <w:rPr>
+          <w:rFonts w:hint="eastAsia"/>
+        </w:rPr>
+        <w:t>虚析构函数</w:t>
       </w:r>
     </w:p>
     <w:p>
@@ -1734,16 +1597,15 @@
           <w:color w:val="0070C0"/>
           <w:highlight w:val="yellow"/>
         </w:rPr>
-        <w:t>：为多态</w:t>
-      </w:r>
-      <w:proofErr w:type="gramStart"/>
+        <w:t>：为多态基类声明</w:t>
+      </w:r>
       <w:r>
         <w:rPr>
           <w:rFonts w:hint="eastAsia"/>
           <w:color w:val="0070C0"/>
           <w:highlight w:val="yellow"/>
         </w:rPr>
-        <w:t>基类声明</w:t>
+        <w:t>virtual</w:t>
       </w:r>
       <w:r>
         <w:rPr>
@@ -1751,24 +1613,7 @@
           <w:color w:val="0070C0"/>
           <w:highlight w:val="yellow"/>
         </w:rPr>
-        <w:t>virtual</w:t>
-      </w:r>
-      <w:r>
-        <w:rPr>
-          <w:rFonts w:hint="eastAsia"/>
-          <w:color w:val="0070C0"/>
-          <w:highlight w:val="yellow"/>
-        </w:rPr>
-        <w:t>析构</w:t>
-      </w:r>
-      <w:proofErr w:type="gramEnd"/>
-      <w:r>
-        <w:rPr>
-          <w:rFonts w:hint="eastAsia"/>
-          <w:color w:val="0070C0"/>
-          <w:highlight w:val="yellow"/>
-        </w:rPr>
-        <w:t>函数。</w:t>
+        <w:t>析构函数。</w:t>
       </w:r>
     </w:p>
     <w:p>
@@ -1782,21 +1627,7 @@
         <w:rPr>
           <w:rFonts w:hint="eastAsia"/>
         </w:rPr>
-        <w:t>当一个派生</w:t>
-      </w:r>
-      <w:proofErr w:type="gramStart"/>
-      <w:r>
-        <w:rPr>
-          <w:rFonts w:hint="eastAsia"/>
-        </w:rPr>
-        <w:t>类对象</w:t>
-      </w:r>
-      <w:proofErr w:type="gramEnd"/>
-      <w:r>
-        <w:rPr>
-          <w:rFonts w:hint="eastAsia"/>
-        </w:rPr>
-        <w:t>经由一个</w:t>
+        <w:t>当一个派生类对象经由一个</w:t>
       </w:r>
       <w:r>
         <w:rPr>
@@ -1828,19 +1659,11 @@
         </w:rPr>
         <w:t>non-virtual</w:t>
       </w:r>
-      <w:proofErr w:type="gramStart"/>
-      <w:r>
-        <w:rPr>
-          <w:rFonts w:hint="eastAsia"/>
-        </w:rPr>
-        <w:t>析构函数</w:t>
-      </w:r>
-      <w:proofErr w:type="gramEnd"/>
-      <w:r>
-        <w:rPr>
-          <w:rFonts w:hint="eastAsia"/>
-        </w:rPr>
-        <w:t>，其结果未有定义——实际执行时通常发生的是对象的</w:t>
+      <w:r>
+        <w:rPr>
+          <w:rFonts w:hint="eastAsia"/>
+        </w:rPr>
+        <w:t>析构函数，其结果未有定义——实际执行时通常发生的是对象的</w:t>
       </w:r>
       <w:r>
         <w:rPr>
@@ -1858,21 +1681,7 @@
         <w:rPr>
           <w:rFonts w:hint="eastAsia"/>
         </w:rPr>
-        <w:t>所以上述的类设计其实有错误，带多态性质的</w:t>
-      </w:r>
-      <w:proofErr w:type="gramStart"/>
-      <w:r>
-        <w:rPr>
-          <w:rFonts w:hint="eastAsia"/>
-        </w:rPr>
-        <w:t>基类应该</w:t>
-      </w:r>
-      <w:proofErr w:type="gramEnd"/>
-      <w:r>
-        <w:rPr>
-          <w:rFonts w:hint="eastAsia"/>
-        </w:rPr>
-        <w:t>声明一个</w:t>
+        <w:t>所以上述的类设计其实有错误，带多态性质的基类应该声明一个</w:t>
       </w:r>
       <w:r>
         <w:rPr>
@@ -1880,19 +1689,11 @@
         </w:rPr>
         <w:t>virtual</w:t>
       </w:r>
-      <w:proofErr w:type="gramStart"/>
-      <w:r>
-        <w:rPr>
-          <w:rFonts w:hint="eastAsia"/>
-        </w:rPr>
-        <w:t>析构函数</w:t>
-      </w:r>
-      <w:proofErr w:type="gramEnd"/>
-      <w:r>
-        <w:rPr>
-          <w:rFonts w:hint="eastAsia"/>
-        </w:rPr>
-        <w:t>。如果</w:t>
+      <w:r>
+        <w:rPr>
+          <w:rFonts w:hint="eastAsia"/>
+        </w:rPr>
+        <w:t>析构函数。如果</w:t>
       </w:r>
       <w:r>
         <w:rPr>
@@ -1924,19 +1725,11 @@
         </w:rPr>
         <w:t>virtual</w:t>
       </w:r>
-      <w:proofErr w:type="gramStart"/>
-      <w:r>
-        <w:rPr>
-          <w:rFonts w:hint="eastAsia"/>
-        </w:rPr>
-        <w:t>析构函数</w:t>
-      </w:r>
-      <w:proofErr w:type="gramEnd"/>
-      <w:r>
-        <w:rPr>
-          <w:rFonts w:hint="eastAsia"/>
-        </w:rPr>
-        <w:t>。</w:t>
+      <w:r>
+        <w:rPr>
+          <w:rFonts w:hint="eastAsia"/>
+        </w:rPr>
+        <w:t>析构函数。</w:t>
       </w:r>
     </w:p>
     <w:p>
@@ -1950,21 +1743,7 @@
         <w:rPr>
           <w:rFonts w:hint="eastAsia"/>
         </w:rPr>
-        <w:t>在接下来的示例中，我们将加上</w:t>
-      </w:r>
-      <w:proofErr w:type="gramStart"/>
-      <w:r>
-        <w:rPr>
-          <w:rFonts w:hint="eastAsia"/>
-        </w:rPr>
-        <w:t>虚析构</w:t>
-      </w:r>
-      <w:proofErr w:type="gramEnd"/>
-      <w:r>
-        <w:rPr>
-          <w:rFonts w:hint="eastAsia"/>
-        </w:rPr>
-        <w:t>函数。</w:t>
+        <w:t>在接下来的示例中，我们将加上虚析构函数。</w:t>
       </w:r>
     </w:p>
     <w:p>
@@ -2249,30 +2028,8 @@
         <w:rPr>
           <w:rFonts w:hint="eastAsia"/>
         </w:rPr>
-        <w:t>中依其继承</w:t>
-      </w:r>
-      <w:proofErr w:type="gramStart"/>
-      <w:r>
-        <w:rPr>
-          <w:rFonts w:hint="eastAsia"/>
-        </w:rPr>
-        <w:t>的基类的</w:t>
-      </w:r>
-      <w:proofErr w:type="gramEnd"/>
-      <w:r>
-        <w:rPr>
-          <w:rFonts w:hint="eastAsia"/>
-        </w:rPr>
-        <w:t>顺序，存放了</w:t>
-      </w:r>
-      <w:proofErr w:type="gramStart"/>
-      <w:r>
-        <w:rPr>
-          <w:rFonts w:hint="eastAsia"/>
-        </w:rPr>
-        <w:t>各个基类</w:t>
-      </w:r>
-      <w:proofErr w:type="gramEnd"/>
+        <w:t>中依其继承的基类的顺序，存放了各个基类</w:t>
+      </w:r>
       <w:r>
         <w:rPr>
           <w:rFonts w:hint="eastAsia"/>
@@ -2611,21 +2368,12 @@
         </w:rPr>
         <w:tab/>
       </w:r>
-      <w:proofErr w:type="gramStart"/>
       <w:r>
         <w:rPr>
           <w:rFonts w:ascii="Courier New" w:eastAsia="微软雅黑" w:hAnsi="Courier New" w:cs="Courier New" w:hint="eastAsia"/>
           <w:color w:val="1F497D"/>
         </w:rPr>
-        <w:t>this</w:t>
-      </w:r>
-      <w:proofErr w:type="gramEnd"/>
-      <w:r>
-        <w:rPr>
-          <w:rFonts w:ascii="Courier New" w:eastAsia="微软雅黑" w:hAnsi="Courier New" w:cs="Courier New" w:hint="eastAsia"/>
-          <w:color w:val="1F497D"/>
-        </w:rPr>
-        <w:t xml:space="preserve"> += sizeof( base1 );</w:t>
+        <w:t>this += sizeof( base1 );</w:t>
       </w:r>
     </w:p>
     <w:p>
@@ -2649,23 +2397,7 @@
           <w:rFonts w:ascii="Courier New" w:eastAsia="微软雅黑" w:hAnsi="Courier New" w:cs="Courier New" w:hint="eastAsia"/>
           <w:color w:val="1F497D"/>
         </w:rPr>
-        <w:t>Derived:</w:t>
-      </w:r>
-      <w:proofErr w:type="gramStart"/>
-      <w:r>
-        <w:rPr>
-          <w:rFonts w:ascii="Courier New" w:eastAsia="微软雅黑" w:hAnsi="Courier New" w:cs="Courier New" w:hint="eastAsia"/>
-          <w:color w:val="1F497D"/>
-        </w:rPr>
-        <w:t>:~</w:t>
-      </w:r>
-      <w:proofErr w:type="gramEnd"/>
-      <w:r>
-        <w:rPr>
-          <w:rFonts w:ascii="Courier New" w:eastAsia="微软雅黑" w:hAnsi="Courier New" w:cs="Courier New" w:hint="eastAsia"/>
-          <w:color w:val="1F497D"/>
-        </w:rPr>
-        <w:t>Derived( this );</w:t>
+        <w:t>Derived::~Derived( this );</w:t>
       </w:r>
     </w:p>
     <w:p>
@@ -2696,19 +2428,11 @@
         </w:rPr>
         <w:t>C</w:t>
       </w:r>
-      <w:proofErr w:type="gramStart"/>
-      <w:r>
-        <w:rPr>
-          <w:rFonts w:hint="eastAsia"/>
-        </w:rPr>
-        <w:t>的析构函数</w:t>
-      </w:r>
-      <w:proofErr w:type="gramEnd"/>
-      <w:r>
-        <w:rPr>
-          <w:rFonts w:hint="eastAsia"/>
-        </w:rPr>
-        <w:t>，其</w:t>
+      <w:r>
+        <w:rPr>
+          <w:rFonts w:hint="eastAsia"/>
+        </w:rPr>
+        <w:t>的析构函数，其</w:t>
       </w:r>
       <w:r>
         <w:rPr>
@@ -2752,19 +2476,11 @@
         </w:rPr>
         <w:t>C</w:t>
       </w:r>
-      <w:proofErr w:type="gramStart"/>
-      <w:r>
-        <w:rPr>
-          <w:rFonts w:hint="eastAsia"/>
-        </w:rPr>
-        <w:t>的析构函数</w:t>
-      </w:r>
-      <w:proofErr w:type="gramEnd"/>
-      <w:r>
-        <w:rPr>
-          <w:rFonts w:hint="eastAsia"/>
-        </w:rPr>
-        <w:t>，其</w:t>
+      <w:r>
+        <w:rPr>
+          <w:rFonts w:hint="eastAsia"/>
+        </w:rPr>
+        <w:t>的析构函数，其</w:t>
       </w:r>
       <w:r>
         <w:rPr>
@@ -2826,16 +2542,8 @@
         <w:rPr>
           <w:rFonts w:hint="eastAsia"/>
         </w:rPr>
-        <w:t>的数量增多，派生类里也会首先顺序存放</w:t>
-      </w:r>
-      <w:proofErr w:type="gramStart"/>
-      <w:r>
-        <w:rPr>
-          <w:rFonts w:hint="eastAsia"/>
-        </w:rPr>
-        <w:t>各个基类</w:t>
-      </w:r>
-      <w:proofErr w:type="gramEnd"/>
+        <w:t>的数量增多，派生类里也会首先顺序存放各个基类</w:t>
+      </w:r>
       <w:r>
         <w:rPr>
           <w:rFonts w:hint="eastAsia"/>
@@ -3055,16 +2763,8 @@
         <w:rPr>
           <w:rFonts w:hint="eastAsia"/>
         </w:rPr>
-        <w:t>均</w:t>
-      </w:r>
-      <w:proofErr w:type="gramStart"/>
-      <w:r>
-        <w:rPr>
-          <w:rFonts w:hint="eastAsia"/>
-        </w:rPr>
-        <w:t>继承自类</w:t>
-      </w:r>
-      <w:proofErr w:type="gramEnd"/>
+        <w:t>均继承自类</w:t>
+      </w:r>
       <w:r>
         <w:rPr>
           <w:rFonts w:hint="eastAsia"/>
@@ -3222,16 +2922,8 @@
         <w:rPr>
           <w:rFonts w:hint="eastAsia"/>
         </w:rPr>
-        <w:t>。</w:t>
-      </w:r>
-      <w:proofErr w:type="gramStart"/>
-      <w:r>
-        <w:rPr>
-          <w:rFonts w:hint="eastAsia"/>
-        </w:rPr>
-        <w:t>接下来看类</w:t>
-      </w:r>
-      <w:proofErr w:type="gramEnd"/>
+        <w:t>。接下来看类</w:t>
+      </w:r>
       <w:r>
         <w:rPr>
           <w:rFonts w:hint="eastAsia"/>
@@ -3305,16 +2997,8 @@
         <w:rPr>
           <w:rFonts w:hint="eastAsia"/>
         </w:rPr>
-        <w:t>中依次</w:t>
-      </w:r>
-      <w:proofErr w:type="gramStart"/>
-      <w:r>
-        <w:rPr>
-          <w:rFonts w:hint="eastAsia"/>
-        </w:rPr>
-        <w:t>存放基类</w:t>
-      </w:r>
-      <w:proofErr w:type="gramEnd"/>
+        <w:t>中依次存放基类</w:t>
+      </w:r>
       <w:r>
         <w:rPr>
           <w:rFonts w:hint="eastAsia"/>
@@ -3327,14 +3011,12 @@
         </w:rPr>
         <w:t>和</w:t>
       </w:r>
-      <w:proofErr w:type="gramStart"/>
       <w:r>
         <w:rPr>
           <w:rFonts w:hint="eastAsia"/>
         </w:rPr>
         <w:t>基类</w:t>
       </w:r>
-      <w:proofErr w:type="gramEnd"/>
       <w:r>
         <w:rPr>
           <w:rFonts w:hint="eastAsia"/>
@@ -3830,16 +3512,8 @@
         <w:rPr>
           <w:rFonts w:hint="eastAsia"/>
         </w:rPr>
-        <w:t>自己的虚表，第二个指向</w:t>
-      </w:r>
-      <w:proofErr w:type="gramStart"/>
-      <w:r>
-        <w:rPr>
-          <w:rFonts w:hint="eastAsia"/>
-        </w:rPr>
-        <w:t>虚基类</w:t>
-      </w:r>
-      <w:proofErr w:type="gramEnd"/>
+        <w:t>自己的虚表，第二个指向虚基类</w:t>
+      </w:r>
       <w:r>
         <w:rPr>
           <w:rFonts w:hint="eastAsia"/>
@@ -3868,16 +3542,8 @@
         <w:rPr>
           <w:rFonts w:hint="eastAsia"/>
         </w:rPr>
-        <w:t>的部分要放在前面，</w:t>
-      </w:r>
-      <w:proofErr w:type="gramStart"/>
-      <w:r>
-        <w:rPr>
-          <w:rFonts w:hint="eastAsia"/>
-        </w:rPr>
-        <w:t>虚基类</w:t>
-      </w:r>
-      <w:proofErr w:type="gramEnd"/>
+        <w:t>的部分要放在前面，虚基类</w:t>
+      </w:r>
       <w:r>
         <w:rPr>
           <w:rFonts w:hint="eastAsia"/>
@@ -3900,16 +3566,8 @@
         <w:rPr>
           <w:rFonts w:hint="eastAsia"/>
         </w:rPr>
-        <w:t>中</w:t>
-      </w:r>
-      <w:proofErr w:type="gramStart"/>
-      <w:r>
-        <w:rPr>
-          <w:rFonts w:hint="eastAsia"/>
-        </w:rPr>
-        <w:t>虚基类</w:t>
-      </w:r>
-      <w:proofErr w:type="gramEnd"/>
+        <w:t>中虚基类</w:t>
+      </w:r>
       <w:r>
         <w:rPr>
           <w:rFonts w:hint="eastAsia"/>
@@ -3994,16 +3652,8 @@
         <w:rPr>
           <w:rFonts w:hint="eastAsia"/>
         </w:rPr>
-        <w:t>这个布局与之前的不一样：</w:t>
-      </w:r>
-      <w:proofErr w:type="gramStart"/>
-      <w:r>
-        <w:rPr>
-          <w:rFonts w:hint="eastAsia"/>
-        </w:rPr>
-        <w:t>为什么基类</w:t>
-      </w:r>
-      <w:proofErr w:type="gramEnd"/>
+        <w:t>这个布局与之前的不一样：为什么基类</w:t>
+      </w:r>
       <w:r>
         <w:rPr>
           <w:rFonts w:hint="eastAsia"/>
@@ -4059,16 +3709,8 @@
         <w:rPr>
           <w:rFonts w:hint="eastAsia"/>
         </w:rPr>
-        <w:t>直接</w:t>
-      </w:r>
-      <w:proofErr w:type="gramStart"/>
-      <w:r>
-        <w:rPr>
-          <w:rFonts w:hint="eastAsia"/>
-        </w:rPr>
-        <w:t>的基类</w:t>
-      </w:r>
-      <w:proofErr w:type="gramEnd"/>
+        <w:t>直接的基类</w:t>
+      </w:r>
       <w:r>
         <w:rPr>
           <w:rFonts w:hint="eastAsia"/>
@@ -9444,7 +9086,7 @@
 </file>
 
 <file path=customXml/itemProps1.xml><?xml version="1.0" encoding="utf-8"?>
-<ds:datastoreItem xmlns:ds="http://schemas.openxmlformats.org/officeDocument/2006/customXml" ds:itemID="{821D0D4A-A14C-4922-A49D-271EEECCDEFC}">
+<ds:datastoreItem xmlns:ds="http://schemas.openxmlformats.org/officeDocument/2006/customXml" ds:itemID="{FD98DC07-C31C-40CA-91D8-CBDC87D87617}">
   <ds:schemaRefs>
     <ds:schemaRef ds:uri="http://schemas.openxmlformats.org/officeDocument/2006/bibliography"/>
   </ds:schemaRefs>

</xml_diff>